<commit_message>
Versión final del artículo RPSP
</commit_message>
<xml_diff>
--- a/Última_versión_paper/Versiones/Versión_F2/Artículo/Entregable_Paper_word_PAJPH.docx
+++ b/Última_versión_paper/Versiones/Versión_F2/Artículo/Entregable_Paper_word_PAJPH.docx
@@ -1602,6 +1602,7 @@
             <w:docPart w:val="DefaultPlaceholder_-1854013440"/>
           </w:placeholder>
         </w:sdtPr>
+        <w:sdtEndPr/>
         <w:sdtContent>
           <w:r>
             <w:rPr>
@@ -1910,6 +1911,7 @@
             <w:docPart w:val="DefaultPlaceholder_-1854013440"/>
           </w:placeholder>
         </w:sdtPr>
+        <w:sdtEndPr/>
         <w:sdtContent>
           <w:r>
             <w:rPr>
@@ -2121,6 +2123,7 @@
             <w:docPart w:val="DefaultPlaceholder_-1854013440"/>
           </w:placeholder>
         </w:sdtPr>
+        <w:sdtEndPr/>
         <w:sdtContent>
           <w:r>
             <w:rPr>
@@ -2211,6 +2214,7 @@
             <w:docPart w:val="DefaultPlaceholder_-1854013440"/>
           </w:placeholder>
         </w:sdtPr>
+        <w:sdtEndPr/>
         <w:sdtContent>
           <w:r>
             <w:rPr>
@@ -2325,6 +2329,7 @@
             <w:docPart w:val="DefaultPlaceholder_-1854013440"/>
           </w:placeholder>
         </w:sdtPr>
+        <w:sdtEndPr/>
         <w:sdtContent>
           <w:r>
             <w:rPr>
@@ -4560,16 +4565,7 @@
                 <w:sz w:val="16"/>
                 <w:szCs w:val="16"/>
               </w:rPr>
-              <w:t xml:space="preserve"> = </w:t>
-            </w:r>
-            <w:r>
-              <w:rPr>
-                <w:color w:val="000000" w:themeColor="text1"/>
-                <w:w w:val="100"/>
-                <w:sz w:val="16"/>
-                <w:szCs w:val="16"/>
-              </w:rPr>
-              <w:t>Rango Intercuartílico.</w:t>
+              <w:t xml:space="preserve"> = Rango Intercuartílico.</w:t>
             </w:r>
           </w:p>
           <w:p>
@@ -7485,27 +7481,7 @@
             <w:sz w:val="18"/>
             <w:szCs w:val="18"/>
           </w:rPr>
-          <m:t>p=0</m:t>
-        </m:r>
-        <m:r>
-          <w:rPr>
-            <w:rFonts w:ascii="Cambria Math" w:eastAsiaTheme="minorEastAsia" w:hAnsi="Cambria Math"/>
-            <w:color w:val="000000" w:themeColor="text1"/>
-            <w:w w:val="100"/>
-            <w:sz w:val="18"/>
-            <w:szCs w:val="18"/>
-          </w:rPr>
-          <m:t>,</m:t>
-        </m:r>
-        <m:r>
-          <w:rPr>
-            <w:rFonts w:ascii="Cambria Math" w:eastAsiaTheme="minorEastAsia" w:hAnsi="Cambria Math"/>
-            <w:color w:val="000000" w:themeColor="text1"/>
-            <w:w w:val="100"/>
-            <w:sz w:val="18"/>
-            <w:szCs w:val="18"/>
-          </w:rPr>
-          <m:t>000</m:t>
+          <m:t>p=0,000</m:t>
         </m:r>
       </m:oMath>
       <w:r>
@@ -8401,25 +8377,7 @@
             <w:sz w:val="24"/>
             <w:szCs w:val="24"/>
           </w:rPr>
-          <m:t>p&lt;0</m:t>
-        </m:r>
-        <m:r>
-          <w:rPr>
-            <w:rFonts w:ascii="Cambria Math" w:eastAsiaTheme="minorEastAsia" w:hAnsi="Cambria Math"/>
-            <w:w w:val="100"/>
-            <w:sz w:val="24"/>
-            <w:szCs w:val="24"/>
-          </w:rPr>
-          <m:t>,</m:t>
-        </m:r>
-        <m:r>
-          <w:rPr>
-            <w:rFonts w:ascii="Cambria Math" w:eastAsiaTheme="minorEastAsia" w:hAnsi="Cambria Math"/>
-            <w:w w:val="100"/>
-            <w:sz w:val="24"/>
-            <w:szCs w:val="24"/>
-          </w:rPr>
-          <m:t>01</m:t>
+          <m:t>p&lt;0,01</m:t>
         </m:r>
       </m:oMath>
       <w:r>
@@ -8439,25 +8397,7 @@
             <w:sz w:val="24"/>
             <w:szCs w:val="24"/>
           </w:rPr>
-          <m:t>p=0</m:t>
-        </m:r>
-        <m:r>
-          <w:rPr>
-            <w:rFonts w:ascii="Cambria Math" w:eastAsiaTheme="minorEastAsia" w:hAnsi="Cambria Math"/>
-            <w:w w:val="100"/>
-            <w:sz w:val="24"/>
-            <w:szCs w:val="24"/>
-          </w:rPr>
-          <m:t>,</m:t>
-        </m:r>
-        <m:r>
-          <w:rPr>
-            <w:rFonts w:ascii="Cambria Math" w:eastAsiaTheme="minorEastAsia" w:hAnsi="Cambria Math"/>
-            <w:w w:val="100"/>
-            <w:sz w:val="24"/>
-            <w:szCs w:val="24"/>
-          </w:rPr>
-          <m:t>82</m:t>
+          <m:t>p=0,82</m:t>
         </m:r>
       </m:oMath>
       <w:r>
@@ -8539,25 +8479,7 @@
             <w:sz w:val="24"/>
             <w:szCs w:val="24"/>
           </w:rPr>
-          <m:t xml:space="preserve"> [26</m:t>
-        </m:r>
-        <m:r>
-          <w:rPr>
-            <w:rFonts w:ascii="Cambria Math" w:eastAsiaTheme="minorEastAsia" w:hAnsi="Cambria Math"/>
-            <w:w w:val="100"/>
-            <w:sz w:val="24"/>
-            <w:szCs w:val="24"/>
-          </w:rPr>
-          <m:t>,</m:t>
-        </m:r>
-        <m:r>
-          <w:rPr>
-            <w:rFonts w:ascii="Cambria Math" w:eastAsiaTheme="minorEastAsia" w:hAnsi="Cambria Math"/>
-            <w:w w:val="100"/>
-            <w:sz w:val="24"/>
-            <w:szCs w:val="24"/>
-          </w:rPr>
-          <m:t>3-53]</m:t>
+          <m:t xml:space="preserve"> [26,3-53]</m:t>
         </m:r>
       </m:oMath>
       <w:r>
@@ -8597,25 +8519,7 @@
             <w:sz w:val="24"/>
             <w:szCs w:val="24"/>
           </w:rPr>
-          <m:t>p&lt;0</m:t>
-        </m:r>
-        <m:r>
-          <w:rPr>
-            <w:rFonts w:ascii="Cambria Math" w:eastAsiaTheme="minorEastAsia" w:hAnsi="Cambria Math"/>
-            <w:w w:val="100"/>
-            <w:sz w:val="24"/>
-            <w:szCs w:val="24"/>
-          </w:rPr>
-          <m:t>,</m:t>
-        </m:r>
-        <m:r>
-          <w:rPr>
-            <w:rFonts w:ascii="Cambria Math" w:eastAsiaTheme="minorEastAsia" w:hAnsi="Cambria Math"/>
-            <w:w w:val="100"/>
-            <w:sz w:val="24"/>
-            <w:szCs w:val="24"/>
-          </w:rPr>
-          <m:t>01</m:t>
+          <m:t>p&lt;0,01</m:t>
         </m:r>
       </m:oMath>
       <w:r>
@@ -8635,25 +8539,7 @@
             <w:sz w:val="24"/>
             <w:szCs w:val="24"/>
           </w:rPr>
-          <m:t>p&lt;0</m:t>
-        </m:r>
-        <m:r>
-          <w:rPr>
-            <w:rFonts w:ascii="Cambria Math" w:eastAsiaTheme="minorEastAsia" w:hAnsi="Cambria Math"/>
-            <w:w w:val="100"/>
-            <w:sz w:val="24"/>
-            <w:szCs w:val="24"/>
-          </w:rPr>
-          <m:t>,</m:t>
-        </m:r>
-        <m:r>
-          <w:rPr>
-            <w:rFonts w:ascii="Cambria Math" w:eastAsiaTheme="minorEastAsia" w:hAnsi="Cambria Math"/>
-            <w:w w:val="100"/>
-            <w:sz w:val="24"/>
-            <w:szCs w:val="24"/>
-          </w:rPr>
-          <m:t>01</m:t>
+          <m:t>p&lt;0,01</m:t>
         </m:r>
       </m:oMath>
       <w:r>
@@ -8673,25 +8559,7 @@
             <w:sz w:val="24"/>
             <w:szCs w:val="24"/>
           </w:rPr>
-          <m:t>p=0</m:t>
-        </m:r>
-        <m:r>
-          <w:rPr>
-            <w:rFonts w:ascii="Cambria Math" w:eastAsiaTheme="minorEastAsia" w:hAnsi="Cambria Math"/>
-            <w:w w:val="100"/>
-            <w:sz w:val="24"/>
-            <w:szCs w:val="24"/>
-          </w:rPr>
-          <m:t>,</m:t>
-        </m:r>
-        <m:r>
-          <w:rPr>
-            <w:rFonts w:ascii="Cambria Math" w:eastAsiaTheme="minorEastAsia" w:hAnsi="Cambria Math"/>
-            <w:w w:val="100"/>
-            <w:sz w:val="24"/>
-            <w:szCs w:val="24"/>
-          </w:rPr>
-          <m:t>66</m:t>
+          <m:t>p=0,66</m:t>
         </m:r>
       </m:oMath>
       <w:r>
@@ -9264,27 +9132,7 @@
             <w:sz w:val="18"/>
             <w:szCs w:val="18"/>
           </w:rPr>
-          <m:t>p=0</m:t>
-        </m:r>
-        <m:r>
-          <w:rPr>
-            <w:rFonts w:ascii="Cambria Math" w:eastAsiaTheme="minorEastAsia" w:hAnsi="Cambria Math"/>
-            <w:color w:val="000000" w:themeColor="text1"/>
-            <w:w w:val="100"/>
-            <w:sz w:val="18"/>
-            <w:szCs w:val="18"/>
-          </w:rPr>
-          <m:t>,</m:t>
-        </m:r>
-        <m:r>
-          <w:rPr>
-            <w:rFonts w:ascii="Cambria Math" w:eastAsiaTheme="minorEastAsia" w:hAnsi="Cambria Math"/>
-            <w:color w:val="000000" w:themeColor="text1"/>
-            <w:w w:val="100"/>
-            <w:sz w:val="18"/>
-            <w:szCs w:val="18"/>
-          </w:rPr>
-          <m:t>22</m:t>
+          <m:t>p=0,22</m:t>
         </m:r>
       </m:oMath>
       <w:r>
@@ -9306,27 +9154,7 @@
             <w:sz w:val="18"/>
             <w:szCs w:val="18"/>
           </w:rPr>
-          <m:t>p=0</m:t>
-        </m:r>
-        <m:r>
-          <w:rPr>
-            <w:rFonts w:ascii="Cambria Math" w:eastAsiaTheme="minorEastAsia" w:hAnsi="Cambria Math"/>
-            <w:color w:val="000000" w:themeColor="text1"/>
-            <w:w w:val="100"/>
-            <w:sz w:val="18"/>
-            <w:szCs w:val="18"/>
-          </w:rPr>
-          <m:t>,</m:t>
-        </m:r>
-        <m:r>
-          <w:rPr>
-            <w:rFonts w:ascii="Cambria Math" w:eastAsiaTheme="minorEastAsia" w:hAnsi="Cambria Math"/>
-            <w:color w:val="000000" w:themeColor="text1"/>
-            <w:w w:val="100"/>
-            <w:sz w:val="18"/>
-            <w:szCs w:val="18"/>
-          </w:rPr>
-          <m:t>00</m:t>
+          <m:t>p=0,00</m:t>
         </m:r>
       </m:oMath>
       <w:r>
@@ -9406,27 +9234,7 @@
             <w:sz w:val="18"/>
             <w:szCs w:val="18"/>
           </w:rPr>
-          <m:t>p=0</m:t>
-        </m:r>
-        <m:r>
-          <w:rPr>
-            <w:rFonts w:ascii="Cambria Math" w:eastAsiaTheme="minorEastAsia" w:hAnsi="Cambria Math"/>
-            <w:color w:val="000000" w:themeColor="text1"/>
-            <w:w w:val="100"/>
-            <w:sz w:val="18"/>
-            <w:szCs w:val="18"/>
-          </w:rPr>
-          <m:t>,</m:t>
-        </m:r>
-        <m:r>
-          <w:rPr>
-            <w:rFonts w:ascii="Cambria Math" w:eastAsiaTheme="minorEastAsia" w:hAnsi="Cambria Math"/>
-            <w:color w:val="000000" w:themeColor="text1"/>
-            <w:w w:val="100"/>
-            <w:sz w:val="18"/>
-            <w:szCs w:val="18"/>
-          </w:rPr>
-          <m:t>04</m:t>
+          <m:t>p=0,04</m:t>
         </m:r>
       </m:oMath>
       <w:r>
@@ -9456,27 +9264,7 @@
             <w:sz w:val="18"/>
             <w:szCs w:val="18"/>
           </w:rPr>
-          <m:t>p=0</m:t>
-        </m:r>
-        <m:r>
-          <w:rPr>
-            <w:rFonts w:ascii="Cambria Math" w:eastAsiaTheme="minorEastAsia" w:hAnsi="Cambria Math"/>
-            <w:color w:val="000000" w:themeColor="text1"/>
-            <w:w w:val="100"/>
-            <w:sz w:val="18"/>
-            <w:szCs w:val="18"/>
-          </w:rPr>
-          <m:t>,</m:t>
-        </m:r>
-        <m:r>
-          <w:rPr>
-            <w:rFonts w:ascii="Cambria Math" w:eastAsiaTheme="minorEastAsia" w:hAnsi="Cambria Math"/>
-            <w:color w:val="000000" w:themeColor="text1"/>
-            <w:w w:val="100"/>
-            <w:sz w:val="18"/>
-            <w:szCs w:val="18"/>
-          </w:rPr>
-          <m:t>00</m:t>
+          <m:t>p=0,00</m:t>
         </m:r>
       </m:oMath>
       <w:r>
@@ -9609,25 +9397,7 @@
             <w:sz w:val="24"/>
             <w:szCs w:val="24"/>
           </w:rPr>
-          <m:t>47</m:t>
-        </m:r>
-        <m:r>
-          <w:rPr>
-            <w:rFonts w:ascii="Cambria Math" w:eastAsiaTheme="minorEastAsia" w:hAnsi="Cambria Math"/>
-            <w:w w:val="100"/>
-            <w:sz w:val="24"/>
-            <w:szCs w:val="24"/>
-          </w:rPr>
-          <m:t>,</m:t>
-        </m:r>
-        <m:r>
-          <w:rPr>
-            <w:rFonts w:ascii="Cambria Math" w:eastAsiaTheme="minorEastAsia" w:hAnsi="Cambria Math"/>
-            <w:w w:val="100"/>
-            <w:sz w:val="24"/>
-            <w:szCs w:val="24"/>
-          </w:rPr>
-          <m:t xml:space="preserve">03% </m:t>
+          <m:t xml:space="preserve">47,03% </m:t>
         </m:r>
         <m:d>
           <m:dPr>
@@ -9652,31 +9422,7 @@
                 <w:sz w:val="24"/>
                 <w:szCs w:val="24"/>
               </w:rPr>
-              <m:t>95% IC:44-49</m:t>
-            </m:r>
-            <m:r>
-              <m:rPr>
-                <m:sty m:val="p"/>
-              </m:rPr>
-              <w:rPr>
-                <w:rFonts w:ascii="Cambria Math" w:eastAsiaTheme="minorEastAsia" w:hAnsi="Cambria Math"/>
-                <w:w w:val="100"/>
-                <w:sz w:val="24"/>
-                <w:szCs w:val="24"/>
-              </w:rPr>
-              <m:t>,</m:t>
-            </m:r>
-            <m:r>
-              <m:rPr>
-                <m:sty m:val="p"/>
-              </m:rPr>
-              <w:rPr>
-                <w:rFonts w:ascii="Cambria Math" w:eastAsiaTheme="minorEastAsia" w:hAnsi="Cambria Math"/>
-                <w:w w:val="100"/>
-                <w:sz w:val="24"/>
-                <w:szCs w:val="24"/>
-              </w:rPr>
-              <m:t>9</m:t>
+              <m:t>95% IC:44-49,9</m:t>
             </m:r>
           </m:e>
         </m:d>
@@ -9711,25 +9457,7 @@
             <w:sz w:val="24"/>
             <w:szCs w:val="24"/>
           </w:rPr>
-          <m:t>p&lt;0</m:t>
-        </m:r>
-        <m:r>
-          <w:rPr>
-            <w:rFonts w:ascii="Cambria Math" w:eastAsiaTheme="minorEastAsia" w:hAnsi="Cambria Math"/>
-            <w:w w:val="100"/>
-            <w:sz w:val="24"/>
-            <w:szCs w:val="24"/>
-          </w:rPr>
-          <m:t>,</m:t>
-        </m:r>
-        <m:r>
-          <w:rPr>
-            <w:rFonts w:ascii="Cambria Math" w:eastAsiaTheme="minorEastAsia" w:hAnsi="Cambria Math"/>
-            <w:w w:val="100"/>
-            <w:sz w:val="24"/>
-            <w:szCs w:val="24"/>
-          </w:rPr>
-          <m:t>01</m:t>
+          <m:t>p&lt;0,01</m:t>
         </m:r>
       </m:oMath>
       <w:r>
@@ -9870,25 +9598,7 @@
             <w:sz w:val="24"/>
             <w:szCs w:val="24"/>
           </w:rPr>
-          <m:t>p&lt;0</m:t>
-        </m:r>
-        <m:r>
-          <w:rPr>
-            <w:rFonts w:ascii="Cambria Math" w:eastAsiaTheme="minorEastAsia" w:hAnsi="Cambria Math"/>
-            <w:w w:val="100"/>
-            <w:sz w:val="24"/>
-            <w:szCs w:val="24"/>
-          </w:rPr>
-          <m:t>,</m:t>
-        </m:r>
-        <m:r>
-          <w:rPr>
-            <w:rFonts w:ascii="Cambria Math" w:eastAsiaTheme="minorEastAsia" w:hAnsi="Cambria Math"/>
-            <w:w w:val="100"/>
-            <w:sz w:val="24"/>
-            <w:szCs w:val="24"/>
-          </w:rPr>
-          <m:t>01</m:t>
+          <m:t>p&lt;0,01</m:t>
         </m:r>
       </m:oMath>
       <w:r>
@@ -9911,7 +9621,19 @@
           <w:sz w:val="24"/>
           <w:szCs w:val="24"/>
         </w:rPr>
-        <w:t>Figura 4</w:t>
+        <w:t xml:space="preserve">Figura </w:t>
+      </w:r>
+      <w:r>
+        <w:rPr>
+          <w:rFonts w:eastAsiaTheme="minorEastAsia"/>
+          <w:b/>
+          <w:bCs/>
+          <w:iCs/>
+          <w:w w:val="100"/>
+          <w:sz w:val="24"/>
+          <w:szCs w:val="24"/>
+        </w:rPr>
+        <w:t>1</w:t>
       </w:r>
       <w:r>
         <w:rPr>
@@ -9955,25 +9677,7 @@
             <w:sz w:val="24"/>
             <w:szCs w:val="24"/>
           </w:rPr>
-          <m:t>p=0</m:t>
-        </m:r>
-        <m:r>
-          <w:rPr>
-            <w:rFonts w:ascii="Cambria Math" w:eastAsiaTheme="minorEastAsia" w:hAnsi="Cambria Math"/>
-            <w:w w:val="100"/>
-            <w:sz w:val="24"/>
-            <w:szCs w:val="24"/>
-          </w:rPr>
-          <m:t>,</m:t>
-        </m:r>
-        <m:r>
-          <w:rPr>
-            <w:rFonts w:ascii="Cambria Math" w:eastAsiaTheme="minorEastAsia" w:hAnsi="Cambria Math"/>
-            <w:w w:val="100"/>
-            <w:sz w:val="24"/>
-            <w:szCs w:val="24"/>
-          </w:rPr>
-          <m:t>62</m:t>
+          <m:t>p=0,62</m:t>
         </m:r>
       </m:oMath>
       <w:r>
@@ -9994,25 +9698,7 @@
             <w:sz w:val="24"/>
             <w:szCs w:val="24"/>
           </w:rPr>
-          <m:t>p=0</m:t>
-        </m:r>
-        <m:r>
-          <w:rPr>
-            <w:rFonts w:ascii="Cambria Math" w:eastAsiaTheme="minorEastAsia" w:hAnsi="Cambria Math"/>
-            <w:w w:val="100"/>
-            <w:sz w:val="24"/>
-            <w:szCs w:val="24"/>
-          </w:rPr>
-          <m:t>,</m:t>
-        </m:r>
-        <m:r>
-          <w:rPr>
-            <w:rFonts w:ascii="Cambria Math" w:eastAsiaTheme="minorEastAsia" w:hAnsi="Cambria Math"/>
-            <w:w w:val="100"/>
-            <w:sz w:val="24"/>
-            <w:szCs w:val="24"/>
-          </w:rPr>
-          <m:t>28</m:t>
+          <m:t>p=0,28</m:t>
         </m:r>
       </m:oMath>
       <w:r>
@@ -10197,25 +9883,7 @@
             <w:sz w:val="24"/>
             <w:szCs w:val="24"/>
           </w:rPr>
-          <m:t>p&lt;0</m:t>
-        </m:r>
-        <m:r>
-          <w:rPr>
-            <w:rFonts w:ascii="Cambria Math" w:eastAsiaTheme="minorEastAsia" w:hAnsi="Cambria Math"/>
-            <w:w w:val="100"/>
-            <w:sz w:val="24"/>
-            <w:szCs w:val="24"/>
-          </w:rPr>
-          <m:t>,</m:t>
-        </m:r>
-        <m:r>
-          <w:rPr>
-            <w:rFonts w:ascii="Cambria Math" w:eastAsiaTheme="minorEastAsia" w:hAnsi="Cambria Math"/>
-            <w:w w:val="100"/>
-            <w:sz w:val="24"/>
-            <w:szCs w:val="24"/>
-          </w:rPr>
-          <m:t>01</m:t>
+          <m:t>p&lt;0,01</m:t>
         </m:r>
       </m:oMath>
       <w:r>
@@ -10238,7 +9906,19 @@
           <w:sz w:val="24"/>
           <w:szCs w:val="24"/>
         </w:rPr>
-        <w:t>Figura 2b</w:t>
+        <w:t>Figura 2</w:t>
+      </w:r>
+      <w:r>
+        <w:rPr>
+          <w:rFonts w:eastAsiaTheme="minorEastAsia"/>
+          <w:b/>
+          <w:bCs/>
+          <w:iCs/>
+          <w:w w:val="100"/>
+          <w:sz w:val="24"/>
+          <w:szCs w:val="24"/>
+        </w:rPr>
+        <w:t>d</w:t>
       </w:r>
       <w:r>
         <w:rPr>
@@ -10318,25 +9998,7 @@
             <w:sz w:val="24"/>
             <w:szCs w:val="24"/>
           </w:rPr>
-          <m:t>p&lt;0</m:t>
-        </m:r>
-        <m:r>
-          <w:rPr>
-            <w:rFonts w:ascii="Cambria Math" w:eastAsiaTheme="minorEastAsia" w:hAnsi="Cambria Math"/>
-            <w:w w:val="100"/>
-            <w:sz w:val="24"/>
-            <w:szCs w:val="24"/>
-          </w:rPr>
-          <m:t>,</m:t>
-        </m:r>
-        <m:r>
-          <w:rPr>
-            <w:rFonts w:ascii="Cambria Math" w:eastAsiaTheme="minorEastAsia" w:hAnsi="Cambria Math"/>
-            <w:w w:val="100"/>
-            <w:sz w:val="24"/>
-            <w:szCs w:val="24"/>
-          </w:rPr>
-          <m:t>01</m:t>
+          <m:t>p&lt;0,01</m:t>
         </m:r>
       </m:oMath>
       <w:r>
@@ -10359,7 +10021,19 @@
           <w:sz w:val="24"/>
           <w:szCs w:val="24"/>
         </w:rPr>
-        <w:t>Figura 2d</w:t>
+        <w:t>Figura 2</w:t>
+      </w:r>
+      <w:r>
+        <w:rPr>
+          <w:rFonts w:eastAsiaTheme="minorEastAsia"/>
+          <w:b/>
+          <w:bCs/>
+          <w:iCs/>
+          <w:w w:val="100"/>
+          <w:sz w:val="24"/>
+          <w:szCs w:val="24"/>
+        </w:rPr>
+        <w:t>b</w:t>
       </w:r>
       <w:r>
         <w:rPr>
@@ -10471,43 +10145,7 @@
             <w:sz w:val="24"/>
             <w:szCs w:val="24"/>
           </w:rPr>
-          <m:t>b=0</m:t>
-        </m:r>
-        <m:r>
-          <w:rPr>
-            <w:rFonts w:ascii="Cambria Math" w:eastAsiaTheme="minorEastAsia" w:hAnsi="Cambria Math"/>
-            <w:w w:val="100"/>
-            <w:sz w:val="24"/>
-            <w:szCs w:val="24"/>
-          </w:rPr>
-          <m:t>,</m:t>
-        </m:r>
-        <m:r>
-          <w:rPr>
-            <w:rFonts w:ascii="Cambria Math" w:eastAsiaTheme="minorEastAsia" w:hAnsi="Cambria Math"/>
-            <w:w w:val="100"/>
-            <w:sz w:val="24"/>
-            <w:szCs w:val="24"/>
-          </w:rPr>
-          <m:t>306 (0</m:t>
-        </m:r>
-        <m:r>
-          <w:rPr>
-            <w:rFonts w:ascii="Cambria Math" w:eastAsiaTheme="minorEastAsia" w:hAnsi="Cambria Math"/>
-            <w:w w:val="100"/>
-            <w:sz w:val="24"/>
-            <w:szCs w:val="24"/>
-          </w:rPr>
-          <m:t>,</m:t>
-        </m:r>
-        <m:r>
-          <w:rPr>
-            <w:rFonts w:ascii="Cambria Math" w:eastAsiaTheme="minorEastAsia" w:hAnsi="Cambria Math"/>
-            <w:w w:val="100"/>
-            <w:sz w:val="24"/>
-            <w:szCs w:val="24"/>
-          </w:rPr>
-          <m:t>0118)</m:t>
+          <m:t>b=0,306 (0,0118)</m:t>
         </m:r>
       </m:oMath>
       <w:r>
@@ -10527,43 +10165,7 @@
             <w:sz w:val="24"/>
             <w:szCs w:val="24"/>
           </w:rPr>
-          <m:t>a=0</m:t>
-        </m:r>
-        <m:r>
-          <w:rPr>
-            <w:rFonts w:ascii="Cambria Math" w:eastAsiaTheme="minorEastAsia" w:hAnsi="Cambria Math"/>
-            <w:w w:val="100"/>
-            <w:sz w:val="24"/>
-            <w:szCs w:val="24"/>
-          </w:rPr>
-          <m:t>,</m:t>
-        </m:r>
-        <m:r>
-          <w:rPr>
-            <w:rFonts w:ascii="Cambria Math" w:eastAsiaTheme="minorEastAsia" w:hAnsi="Cambria Math"/>
-            <w:w w:val="100"/>
-            <w:sz w:val="24"/>
-            <w:szCs w:val="24"/>
-          </w:rPr>
-          <m:t>025 (0</m:t>
-        </m:r>
-        <m:r>
-          <w:rPr>
-            <w:rFonts w:ascii="Cambria Math" w:eastAsiaTheme="minorEastAsia" w:hAnsi="Cambria Math"/>
-            <w:w w:val="100"/>
-            <w:sz w:val="24"/>
-            <w:szCs w:val="24"/>
-          </w:rPr>
-          <m:t>,</m:t>
-        </m:r>
-        <m:r>
-          <w:rPr>
-            <w:rFonts w:ascii="Cambria Math" w:eastAsiaTheme="minorEastAsia" w:hAnsi="Cambria Math"/>
-            <w:w w:val="100"/>
-            <w:sz w:val="24"/>
-            <w:szCs w:val="24"/>
-          </w:rPr>
-          <m:t>0114)</m:t>
+          <m:t>a=0,025 (0,0114)</m:t>
         </m:r>
       </m:oMath>
       <w:r>
@@ -10583,25 +10185,7 @@
             <w:sz w:val="24"/>
             <w:szCs w:val="24"/>
           </w:rPr>
-          <m:t>k=6</m:t>
-        </m:r>
-        <m:r>
-          <w:rPr>
-            <w:rFonts w:ascii="Cambria Math" w:eastAsiaTheme="minorEastAsia" w:hAnsi="Cambria Math"/>
-            <w:w w:val="100"/>
-            <w:sz w:val="24"/>
-            <w:szCs w:val="24"/>
-          </w:rPr>
-          <m:t>,</m:t>
-        </m:r>
-        <m:r>
-          <w:rPr>
-            <w:rFonts w:ascii="Cambria Math" w:eastAsiaTheme="minorEastAsia" w:hAnsi="Cambria Math"/>
-            <w:w w:val="100"/>
-            <w:sz w:val="24"/>
-            <w:szCs w:val="24"/>
-          </w:rPr>
-          <m:t xml:space="preserve">203 </m:t>
+          <m:t xml:space="preserve">k=6,203 </m:t>
         </m:r>
         <m:d>
           <m:dPr>
@@ -10623,25 +10207,7 @@
                 <w:sz w:val="24"/>
                 <w:szCs w:val="24"/>
               </w:rPr>
-              <m:t>0</m:t>
-            </m:r>
-            <m:r>
-              <w:rPr>
-                <w:rFonts w:ascii="Cambria Math" w:eastAsiaTheme="minorEastAsia" w:hAnsi="Cambria Math"/>
-                <w:w w:val="100"/>
-                <w:sz w:val="24"/>
-                <w:szCs w:val="24"/>
-              </w:rPr>
-              <m:t>,</m:t>
-            </m:r>
-            <m:r>
-              <w:rPr>
-                <w:rFonts w:ascii="Cambria Math" w:eastAsiaTheme="minorEastAsia" w:hAnsi="Cambria Math"/>
-                <w:w w:val="100"/>
-                <w:sz w:val="24"/>
-                <w:szCs w:val="24"/>
-              </w:rPr>
-              <m:t>4504</m:t>
+              <m:t>0,4504</m:t>
             </m:r>
           </m:e>
         </m:d>
@@ -10807,25 +10373,7 @@
             <w:sz w:val="24"/>
             <w:szCs w:val="24"/>
           </w:rPr>
-          <m:t>p&lt;0</m:t>
-        </m:r>
-        <m:r>
-          <w:rPr>
-            <w:rFonts w:ascii="Cambria Math" w:eastAsiaTheme="minorEastAsia" w:hAnsi="Cambria Math"/>
-            <w:w w:val="100"/>
-            <w:sz w:val="24"/>
-            <w:szCs w:val="24"/>
-          </w:rPr>
-          <m:t>,</m:t>
-        </m:r>
-        <m:r>
-          <w:rPr>
-            <w:rFonts w:ascii="Cambria Math" w:eastAsiaTheme="minorEastAsia" w:hAnsi="Cambria Math"/>
-            <w:w w:val="100"/>
-            <w:sz w:val="24"/>
-            <w:szCs w:val="24"/>
-          </w:rPr>
-          <m:t>01</m:t>
+          <m:t>p&lt;0,01</m:t>
         </m:r>
       </m:oMath>
       <w:r>
@@ -10954,7 +10502,18 @@
           <w:sz w:val="24"/>
           <w:szCs w:val="24"/>
         </w:rPr>
-        <w:t>Figura 3</w:t>
+        <w:t xml:space="preserve">Figura </w:t>
+      </w:r>
+      <w:r>
+        <w:rPr>
+          <w:rFonts w:eastAsiaTheme="minorEastAsia"/>
+          <w:b/>
+          <w:bCs/>
+          <w:w w:val="100"/>
+          <w:sz w:val="24"/>
+          <w:szCs w:val="24"/>
+        </w:rPr>
+        <w:t>S2</w:t>
       </w:r>
       <w:r>
         <w:rPr>
@@ -11025,25 +10584,7 @@
             <w:sz w:val="24"/>
             <w:szCs w:val="24"/>
           </w:rPr>
-          <m:t xml:space="preserve"> δ=-0</m:t>
-        </m:r>
-        <m:r>
-          <w:rPr>
-            <w:rFonts w:ascii="Cambria Math" w:eastAsiaTheme="minorEastAsia" w:hAnsi="Cambria Math"/>
-            <w:w w:val="100"/>
-            <w:sz w:val="24"/>
-            <w:szCs w:val="24"/>
-          </w:rPr>
-          <m:t>,</m:t>
-        </m:r>
-        <m:r>
-          <w:rPr>
-            <w:rFonts w:ascii="Cambria Math" w:eastAsiaTheme="minorEastAsia" w:hAnsi="Cambria Math"/>
-            <w:w w:val="100"/>
-            <w:sz w:val="24"/>
-            <w:szCs w:val="24"/>
-          </w:rPr>
-          <m:t>092</m:t>
+          <m:t xml:space="preserve"> δ=-0,092</m:t>
         </m:r>
       </m:oMath>
       <w:r>
@@ -11063,43 +10604,7 @@
             <w:sz w:val="24"/>
             <w:szCs w:val="24"/>
           </w:rPr>
-          <m:t>-0</m:t>
-        </m:r>
-        <m:r>
-          <w:rPr>
-            <w:rFonts w:ascii="Cambria Math" w:eastAsiaTheme="minorEastAsia" w:hAnsi="Cambria Math"/>
-            <w:w w:val="100"/>
-            <w:sz w:val="24"/>
-            <w:szCs w:val="24"/>
-          </w:rPr>
-          <m:t>,</m:t>
-        </m:r>
-        <m:r>
-          <w:rPr>
-            <w:rFonts w:ascii="Cambria Math" w:eastAsiaTheme="minorEastAsia" w:hAnsi="Cambria Math"/>
-            <w:w w:val="100"/>
-            <w:sz w:val="24"/>
-            <w:szCs w:val="24"/>
-          </w:rPr>
-          <m:t>101- -0</m:t>
-        </m:r>
-        <m:r>
-          <w:rPr>
-            <w:rFonts w:ascii="Cambria Math" w:eastAsiaTheme="minorEastAsia" w:hAnsi="Cambria Math"/>
-            <w:w w:val="100"/>
-            <w:sz w:val="24"/>
-            <w:szCs w:val="24"/>
-          </w:rPr>
-          <m:t>,</m:t>
-        </m:r>
-        <m:r>
-          <w:rPr>
-            <w:rFonts w:ascii="Cambria Math" w:eastAsiaTheme="minorEastAsia" w:hAnsi="Cambria Math"/>
-            <w:w w:val="100"/>
-            <w:sz w:val="24"/>
-            <w:szCs w:val="24"/>
-          </w:rPr>
-          <m:t>084</m:t>
+          <m:t>-0,101- -0,084</m:t>
         </m:r>
       </m:oMath>
       <w:r>
@@ -11129,25 +10634,7 @@
             <w:sz w:val="24"/>
             <w:szCs w:val="24"/>
           </w:rPr>
-          <m:t>=0</m:t>
-        </m:r>
-        <m:r>
-          <w:rPr>
-            <w:rFonts w:ascii="Cambria Math" w:eastAsiaTheme="minorEastAsia" w:hAnsi="Cambria Math"/>
-            <w:w w:val="100"/>
-            <w:sz w:val="24"/>
-            <w:szCs w:val="24"/>
-          </w:rPr>
-          <m:t>,</m:t>
-        </m:r>
-        <m:r>
-          <w:rPr>
-            <w:rFonts w:ascii="Cambria Math" w:eastAsiaTheme="minorEastAsia" w:hAnsi="Cambria Math"/>
-            <w:w w:val="100"/>
-            <w:sz w:val="24"/>
-            <w:szCs w:val="24"/>
-          </w:rPr>
-          <m:t>074</m:t>
+          <m:t>=0,074</m:t>
         </m:r>
       </m:oMath>
       <w:r>
@@ -11167,43 +10654,7 @@
             <w:sz w:val="24"/>
             <w:szCs w:val="24"/>
           </w:rPr>
-          <m:t>0</m:t>
-        </m:r>
-        <m:r>
-          <w:rPr>
-            <w:rFonts w:ascii="Cambria Math" w:eastAsiaTheme="minorEastAsia" w:hAnsi="Cambria Math"/>
-            <w:w w:val="100"/>
-            <w:sz w:val="24"/>
-            <w:szCs w:val="24"/>
-          </w:rPr>
-          <m:t>,</m:t>
-        </m:r>
-        <m:r>
-          <w:rPr>
-            <w:rFonts w:ascii="Cambria Math" w:eastAsiaTheme="minorEastAsia" w:hAnsi="Cambria Math"/>
-            <w:w w:val="100"/>
-            <w:sz w:val="24"/>
-            <w:szCs w:val="24"/>
-          </w:rPr>
-          <m:t>067- -0</m:t>
-        </m:r>
-        <m:r>
-          <w:rPr>
-            <w:rFonts w:ascii="Cambria Math" w:eastAsiaTheme="minorEastAsia" w:hAnsi="Cambria Math"/>
-            <w:w w:val="100"/>
-            <w:sz w:val="24"/>
-            <w:szCs w:val="24"/>
-          </w:rPr>
-          <m:t>,</m:t>
-        </m:r>
-        <m:r>
-          <w:rPr>
-            <w:rFonts w:ascii="Cambria Math" w:eastAsiaTheme="minorEastAsia" w:hAnsi="Cambria Math"/>
-            <w:w w:val="100"/>
-            <w:sz w:val="24"/>
-            <w:szCs w:val="24"/>
-          </w:rPr>
-          <m:t>084</m:t>
+          <m:t>0,067- -0,084</m:t>
         </m:r>
       </m:oMath>
       <w:r>
@@ -11348,16 +10799,7 @@
           <w:sz w:val="24"/>
           <w:szCs w:val="24"/>
         </w:rPr>
-        <w:t>Figura S2</w:t>
-      </w:r>
-      <w:r>
-        <w:rPr>
-          <w:rFonts w:eastAsiaTheme="minorEastAsia"/>
-          <w:w w:val="100"/>
-          <w:sz w:val="24"/>
-          <w:szCs w:val="24"/>
-        </w:rPr>
-        <w:t xml:space="preserve"> y </w:t>
+        <w:t>Figura S</w:t>
       </w:r>
       <w:r>
         <w:rPr>
@@ -11368,7 +10810,38 @@
           <w:sz w:val="24"/>
           <w:szCs w:val="24"/>
         </w:rPr>
-        <w:t>Tabla S4</w:t>
+        <w:t>3</w:t>
+      </w:r>
+      <w:r>
+        <w:rPr>
+          <w:rFonts w:eastAsiaTheme="minorEastAsia"/>
+          <w:w w:val="100"/>
+          <w:sz w:val="24"/>
+          <w:szCs w:val="24"/>
+        </w:rPr>
+        <w:t xml:space="preserve"> y </w:t>
+      </w:r>
+      <w:r>
+        <w:rPr>
+          <w:rFonts w:eastAsiaTheme="minorEastAsia"/>
+          <w:b/>
+          <w:bCs/>
+          <w:w w:val="100"/>
+          <w:sz w:val="24"/>
+          <w:szCs w:val="24"/>
+        </w:rPr>
+        <w:t xml:space="preserve">Cuadro </w:t>
+      </w:r>
+      <w:r>
+        <w:rPr>
+          <w:rFonts w:eastAsiaTheme="minorEastAsia"/>
+          <w:b/>
+          <w:bCs/>
+          <w:w w:val="100"/>
+          <w:sz w:val="24"/>
+          <w:szCs w:val="24"/>
+        </w:rPr>
+        <w:t>S4</w:t>
       </w:r>
       <w:r>
         <w:rPr>
@@ -11572,124 +11045,7 @@
           <w:sz w:val="24"/>
           <w:szCs w:val="24"/>
         </w:rPr>
-        <w:t>Figura 4a</w:t>
-      </w:r>
-      <w:r>
-        <w:rPr>
-          <w:rFonts w:eastAsiaTheme="minorEastAsia"/>
-          <w:w w:val="100"/>
-          <w:sz w:val="24"/>
-          <w:szCs w:val="24"/>
-        </w:rPr>
-        <w:t>). La tasa de supervivencia en UCI a los 30 días es menor en pacientes mayores de 65 años (34</w:t>
-      </w:r>
-      <w:r>
-        <w:rPr>
-          <w:rFonts w:eastAsiaTheme="minorEastAsia"/>
-          <w:w w:val="100"/>
-          <w:sz w:val="24"/>
-          <w:szCs w:val="24"/>
-        </w:rPr>
-        <w:t>,</w:t>
-      </w:r>
-      <w:r>
-        <w:rPr>
-          <w:rFonts w:eastAsiaTheme="minorEastAsia"/>
-          <w:w w:val="100"/>
-          <w:sz w:val="24"/>
-          <w:szCs w:val="24"/>
-        </w:rPr>
-        <w:t>32% [95% IC: 30</w:t>
-      </w:r>
-      <w:r>
-        <w:rPr>
-          <w:rFonts w:eastAsiaTheme="minorEastAsia"/>
-          <w:w w:val="100"/>
-          <w:sz w:val="24"/>
-          <w:szCs w:val="24"/>
-        </w:rPr>
-        <w:t>,</w:t>
-      </w:r>
-      <w:r>
-        <w:rPr>
-          <w:rFonts w:eastAsiaTheme="minorEastAsia"/>
-          <w:w w:val="100"/>
-          <w:sz w:val="24"/>
-          <w:szCs w:val="24"/>
-        </w:rPr>
-        <w:t>71 – 37</w:t>
-      </w:r>
-      <w:r>
-        <w:rPr>
-          <w:rFonts w:eastAsiaTheme="minorEastAsia"/>
-          <w:w w:val="100"/>
-          <w:sz w:val="24"/>
-          <w:szCs w:val="24"/>
-        </w:rPr>
-        <w:t>,</w:t>
-      </w:r>
-      <w:r>
-        <w:rPr>
-          <w:rFonts w:eastAsiaTheme="minorEastAsia"/>
-          <w:w w:val="100"/>
-          <w:sz w:val="24"/>
-          <w:szCs w:val="24"/>
-        </w:rPr>
-        <w:t>93] vs. 62</w:t>
-      </w:r>
-      <w:r>
-        <w:rPr>
-          <w:rFonts w:eastAsiaTheme="minorEastAsia"/>
-          <w:w w:val="100"/>
-          <w:sz w:val="24"/>
-          <w:szCs w:val="24"/>
-        </w:rPr>
-        <w:t>,</w:t>
-      </w:r>
-      <w:r>
-        <w:rPr>
-          <w:rFonts w:eastAsiaTheme="minorEastAsia"/>
-          <w:w w:val="100"/>
-          <w:sz w:val="24"/>
-          <w:szCs w:val="24"/>
-        </w:rPr>
-        <w:t>07% [95% IC: 57</w:t>
-      </w:r>
-      <w:r>
-        <w:rPr>
-          <w:rFonts w:eastAsiaTheme="minorEastAsia"/>
-          <w:w w:val="100"/>
-          <w:sz w:val="24"/>
-          <w:szCs w:val="24"/>
-        </w:rPr>
-        <w:t>,</w:t>
-      </w:r>
-      <w:r>
-        <w:rPr>
-          <w:rFonts w:eastAsiaTheme="minorEastAsia"/>
-          <w:w w:val="100"/>
-          <w:sz w:val="24"/>
-          <w:szCs w:val="24"/>
-        </w:rPr>
-        <w:t>47 – 65</w:t>
-      </w:r>
-      <w:r>
-        <w:rPr>
-          <w:rFonts w:eastAsiaTheme="minorEastAsia"/>
-          <w:w w:val="100"/>
-          <w:sz w:val="24"/>
-          <w:szCs w:val="24"/>
-        </w:rPr>
-        <w:t>,</w:t>
-      </w:r>
-      <w:r>
-        <w:rPr>
-          <w:rFonts w:eastAsiaTheme="minorEastAsia"/>
-          <w:w w:val="100"/>
-          <w:sz w:val="24"/>
-          <w:szCs w:val="24"/>
-        </w:rPr>
-        <w:t>97]) (</w:t>
+        <w:t xml:space="preserve">Figura </w:t>
       </w:r>
       <w:r>
         <w:rPr>
@@ -11700,7 +11056,168 @@
           <w:sz w:val="24"/>
           <w:szCs w:val="24"/>
         </w:rPr>
-        <w:t>Figura 4b</w:t>
+        <w:t>3</w:t>
+      </w:r>
+      <w:r>
+        <w:rPr>
+          <w:rFonts w:eastAsiaTheme="minorEastAsia"/>
+          <w:b/>
+          <w:bCs/>
+          <w:w w:val="100"/>
+          <w:sz w:val="24"/>
+          <w:szCs w:val="24"/>
+        </w:rPr>
+        <w:t>a</w:t>
+      </w:r>
+      <w:r>
+        <w:rPr>
+          <w:rFonts w:eastAsiaTheme="minorEastAsia"/>
+          <w:w w:val="100"/>
+          <w:sz w:val="24"/>
+          <w:szCs w:val="24"/>
+        </w:rPr>
+        <w:t>). La tasa de supervivencia en UCI a los 30 días es menor en pacientes mayores de 65 años (34</w:t>
+      </w:r>
+      <w:r>
+        <w:rPr>
+          <w:rFonts w:eastAsiaTheme="minorEastAsia"/>
+          <w:w w:val="100"/>
+          <w:sz w:val="24"/>
+          <w:szCs w:val="24"/>
+        </w:rPr>
+        <w:t>,</w:t>
+      </w:r>
+      <w:r>
+        <w:rPr>
+          <w:rFonts w:eastAsiaTheme="minorEastAsia"/>
+          <w:w w:val="100"/>
+          <w:sz w:val="24"/>
+          <w:szCs w:val="24"/>
+        </w:rPr>
+        <w:t>32% [95% IC: 30</w:t>
+      </w:r>
+      <w:r>
+        <w:rPr>
+          <w:rFonts w:eastAsiaTheme="minorEastAsia"/>
+          <w:w w:val="100"/>
+          <w:sz w:val="24"/>
+          <w:szCs w:val="24"/>
+        </w:rPr>
+        <w:t>,</w:t>
+      </w:r>
+      <w:r>
+        <w:rPr>
+          <w:rFonts w:eastAsiaTheme="minorEastAsia"/>
+          <w:w w:val="100"/>
+          <w:sz w:val="24"/>
+          <w:szCs w:val="24"/>
+        </w:rPr>
+        <w:t>71 – 37</w:t>
+      </w:r>
+      <w:r>
+        <w:rPr>
+          <w:rFonts w:eastAsiaTheme="minorEastAsia"/>
+          <w:w w:val="100"/>
+          <w:sz w:val="24"/>
+          <w:szCs w:val="24"/>
+        </w:rPr>
+        <w:t>,</w:t>
+      </w:r>
+      <w:r>
+        <w:rPr>
+          <w:rFonts w:eastAsiaTheme="minorEastAsia"/>
+          <w:w w:val="100"/>
+          <w:sz w:val="24"/>
+          <w:szCs w:val="24"/>
+        </w:rPr>
+        <w:t>93] vs. 62</w:t>
+      </w:r>
+      <w:r>
+        <w:rPr>
+          <w:rFonts w:eastAsiaTheme="minorEastAsia"/>
+          <w:w w:val="100"/>
+          <w:sz w:val="24"/>
+          <w:szCs w:val="24"/>
+        </w:rPr>
+        <w:t>,</w:t>
+      </w:r>
+      <w:r>
+        <w:rPr>
+          <w:rFonts w:eastAsiaTheme="minorEastAsia"/>
+          <w:w w:val="100"/>
+          <w:sz w:val="24"/>
+          <w:szCs w:val="24"/>
+        </w:rPr>
+        <w:t>07% [95% IC: 57</w:t>
+      </w:r>
+      <w:r>
+        <w:rPr>
+          <w:rFonts w:eastAsiaTheme="minorEastAsia"/>
+          <w:w w:val="100"/>
+          <w:sz w:val="24"/>
+          <w:szCs w:val="24"/>
+        </w:rPr>
+        <w:t>,</w:t>
+      </w:r>
+      <w:r>
+        <w:rPr>
+          <w:rFonts w:eastAsiaTheme="minorEastAsia"/>
+          <w:w w:val="100"/>
+          <w:sz w:val="24"/>
+          <w:szCs w:val="24"/>
+        </w:rPr>
+        <w:t>47 – 65</w:t>
+      </w:r>
+      <w:r>
+        <w:rPr>
+          <w:rFonts w:eastAsiaTheme="minorEastAsia"/>
+          <w:w w:val="100"/>
+          <w:sz w:val="24"/>
+          <w:szCs w:val="24"/>
+        </w:rPr>
+        <w:t>,</w:t>
+      </w:r>
+      <w:r>
+        <w:rPr>
+          <w:rFonts w:eastAsiaTheme="minorEastAsia"/>
+          <w:w w:val="100"/>
+          <w:sz w:val="24"/>
+          <w:szCs w:val="24"/>
+        </w:rPr>
+        <w:t>97]) (</w:t>
+      </w:r>
+      <w:r>
+        <w:rPr>
+          <w:rFonts w:eastAsiaTheme="minorEastAsia"/>
+          <w:b/>
+          <w:bCs/>
+          <w:w w:val="100"/>
+          <w:sz w:val="24"/>
+          <w:szCs w:val="24"/>
+        </w:rPr>
+        <w:t xml:space="preserve">Figura </w:t>
+      </w:r>
+      <w:r>
+        <w:rPr>
+          <w:rFonts w:eastAsiaTheme="minorEastAsia"/>
+          <w:b/>
+          <w:bCs/>
+          <w:w w:val="100"/>
+          <w:sz w:val="24"/>
+          <w:szCs w:val="24"/>
+        </w:rPr>
+        <w:t>3</w:t>
+      </w:r>
+      <w:r>
+        <w:rPr>
+          <w:rFonts w:eastAsiaTheme="minorEastAsia"/>
+          <w:b/>
+          <w:bCs/>
+          <w:w w:val="100"/>
+          <w:sz w:val="24"/>
+          <w:szCs w:val="24"/>
+        </w:rPr>
+        <w:t>b</w:t>
       </w:r>
       <w:r>
         <w:rPr>
@@ -11741,7 +11258,27 @@
           <w:sz w:val="24"/>
           <w:szCs w:val="24"/>
         </w:rPr>
-        <w:t xml:space="preserve">Figura 4: </w:t>
+        <w:t xml:space="preserve">Figura </w:t>
+      </w:r>
+      <w:r>
+        <w:rPr>
+          <w:rFonts w:eastAsiaTheme="minorEastAsia"/>
+          <w:b/>
+          <w:w w:val="100"/>
+          <w:sz w:val="24"/>
+          <w:szCs w:val="24"/>
+        </w:rPr>
+        <w:t>3</w:t>
+      </w:r>
+      <w:r>
+        <w:rPr>
+          <w:rFonts w:eastAsiaTheme="minorEastAsia"/>
+          <w:b/>
+          <w:w w:val="100"/>
+          <w:sz w:val="24"/>
+          <w:szCs w:val="24"/>
+        </w:rPr>
+        <w:t xml:space="preserve">: </w:t>
       </w:r>
       <w:r>
         <w:rPr>
@@ -12196,7 +11733,27 @@
           <w:sz w:val="24"/>
           <w:szCs w:val="24"/>
         </w:rPr>
-        <w:t>Figura 5</w:t>
+        <w:t xml:space="preserve">Figura </w:t>
+      </w:r>
+      <w:r>
+        <w:rPr>
+          <w:b/>
+          <w:bCs/>
+          <w:w w:val="100"/>
+          <w:sz w:val="24"/>
+          <w:szCs w:val="24"/>
+        </w:rPr>
+        <w:t>S</w:t>
+      </w:r>
+      <w:r>
+        <w:rPr>
+          <w:b/>
+          <w:bCs/>
+          <w:w w:val="100"/>
+          <w:sz w:val="24"/>
+          <w:szCs w:val="24"/>
+        </w:rPr>
+        <w:t>5</w:t>
       </w:r>
       <w:r>
         <w:rPr>
@@ -12316,25 +11873,7 @@
             <w:sz w:val="24"/>
             <w:szCs w:val="24"/>
           </w:rPr>
-          <m:t>p&lt;0</m:t>
-        </m:r>
-        <m:r>
-          <w:rPr>
-            <w:rFonts w:ascii="Cambria Math" w:eastAsiaTheme="minorEastAsia" w:hAnsi="Cambria Math"/>
-            <w:w w:val="100"/>
-            <w:sz w:val="24"/>
-            <w:szCs w:val="24"/>
-          </w:rPr>
-          <m:t>,</m:t>
-        </m:r>
-        <m:r>
-          <w:rPr>
-            <w:rFonts w:ascii="Cambria Math" w:eastAsiaTheme="minorEastAsia" w:hAnsi="Cambria Math"/>
-            <w:w w:val="100"/>
-            <w:sz w:val="24"/>
-            <w:szCs w:val="24"/>
-          </w:rPr>
-          <m:t>01</m:t>
+          <m:t>p&lt;0,01</m:t>
         </m:r>
       </m:oMath>
       <w:r>
@@ -12401,25 +11940,7 @@
             <w:sz w:val="24"/>
             <w:szCs w:val="24"/>
           </w:rPr>
-          <m:t>p&lt;0</m:t>
-        </m:r>
-        <m:r>
-          <w:rPr>
-            <w:rFonts w:ascii="Cambria Math" w:eastAsiaTheme="minorEastAsia" w:hAnsi="Cambria Math"/>
-            <w:w w:val="100"/>
-            <w:sz w:val="24"/>
-            <w:szCs w:val="24"/>
-          </w:rPr>
-          <m:t>,</m:t>
-        </m:r>
-        <m:r>
-          <w:rPr>
-            <w:rFonts w:ascii="Cambria Math" w:eastAsiaTheme="minorEastAsia" w:hAnsi="Cambria Math"/>
-            <w:w w:val="100"/>
-            <w:sz w:val="24"/>
-            <w:szCs w:val="24"/>
-          </w:rPr>
-          <m:t>01</m:t>
+          <m:t>p&lt;0,01</m:t>
         </m:r>
       </m:oMath>
       <w:r>
@@ -14101,25 +13622,7 @@
                 <w:sz w:val="16"/>
                 <w:szCs w:val="16"/>
               </w:rPr>
-              <w:t xml:space="preserve"> (</w:t>
-            </w:r>
-            <w:r>
-              <w:rPr>
-                <w:rFonts w:eastAsiaTheme="minorEastAsia"/>
-                <w:w w:val="100"/>
-                <w:sz w:val="16"/>
-                <w:szCs w:val="16"/>
-              </w:rPr>
-              <w:t>***valor-p &lt; 0,01, **valor-p &lt; 0,05, *valor-p &lt; 0,1</w:t>
-            </w:r>
-            <w:r>
-              <w:rPr>
-                <w:rFonts w:eastAsiaTheme="minorEastAsia"/>
-                <w:w w:val="100"/>
-                <w:sz w:val="16"/>
-                <w:szCs w:val="16"/>
-              </w:rPr>
-              <w:t>).</w:t>
+              <w:t xml:space="preserve"> (***valor-p &lt; 0,01, **valor-p &lt; 0,05, *valor-p &lt; 0,1).</w:t>
             </w:r>
           </w:p>
           <w:p>
@@ -14689,6 +14192,7 @@
             <w:docPart w:val="DefaultPlaceholder_-1854013440"/>
           </w:placeholder>
         </w:sdtPr>
+        <w:sdtEndPr/>
         <w:sdtContent>
           <w:r>
             <w:rPr>
@@ -16154,25 +15658,7 @@
             <w:sz w:val="24"/>
             <w:szCs w:val="24"/>
           </w:rPr>
-          <m:t>p&lt;0</m:t>
-        </m:r>
-        <m:r>
-          <w:rPr>
-            <w:rFonts w:ascii="Cambria Math" w:eastAsiaTheme="minorEastAsia" w:hAnsi="Cambria Math"/>
-            <w:w w:val="100"/>
-            <w:sz w:val="24"/>
-            <w:szCs w:val="24"/>
-          </w:rPr>
-          <m:t>,</m:t>
-        </m:r>
-        <m:r>
-          <w:rPr>
-            <w:rFonts w:ascii="Cambria Math" w:eastAsiaTheme="minorEastAsia" w:hAnsi="Cambria Math"/>
-            <w:w w:val="100"/>
-            <w:sz w:val="24"/>
-            <w:szCs w:val="24"/>
-          </w:rPr>
-          <m:t>01</m:t>
+          <m:t>p&lt;0,01</m:t>
         </m:r>
       </m:oMath>
       <w:r>
@@ -16475,6 +15961,54 @@
       <w:pPr>
         <w:pStyle w:val="BodyText"/>
         <w:spacing w:before="96" w:after="160" w:line="249" w:lineRule="auto"/>
+        <w:ind w:left="0" w:right="-1" w:firstLine="284"/>
+        <w:rPr>
+          <w:rFonts w:eastAsiaTheme="minorEastAsia"/>
+          <w:w w:val="100"/>
+          <w:lang w:val="es-CO"/>
+        </w:rPr>
+      </w:pPr>
+    </w:p>
+    <w:p>
+      <w:pPr>
+        <w:pStyle w:val="BodyText"/>
+        <w:spacing w:before="96" w:after="160" w:line="249" w:lineRule="auto"/>
+        <w:ind w:left="0" w:right="-1" w:firstLine="284"/>
+        <w:rPr>
+          <w:rFonts w:eastAsiaTheme="minorEastAsia"/>
+          <w:w w:val="100"/>
+          <w:lang w:val="es-CO"/>
+        </w:rPr>
+      </w:pPr>
+    </w:p>
+    <w:p>
+      <w:pPr>
+        <w:pStyle w:val="BodyText"/>
+        <w:spacing w:before="96" w:after="160" w:line="249" w:lineRule="auto"/>
+        <w:ind w:left="0" w:right="-1" w:firstLine="284"/>
+        <w:rPr>
+          <w:rFonts w:eastAsiaTheme="minorEastAsia"/>
+          <w:w w:val="100"/>
+          <w:lang w:val="es-CO"/>
+        </w:rPr>
+      </w:pPr>
+    </w:p>
+    <w:p>
+      <w:pPr>
+        <w:pStyle w:val="BodyText"/>
+        <w:spacing w:before="96" w:after="160" w:line="249" w:lineRule="auto"/>
+        <w:ind w:left="0" w:right="-1" w:firstLine="284"/>
+        <w:rPr>
+          <w:rFonts w:eastAsiaTheme="minorEastAsia"/>
+          <w:w w:val="100"/>
+          <w:lang w:val="es-CO"/>
+        </w:rPr>
+      </w:pPr>
+    </w:p>
+    <w:p>
+      <w:pPr>
+        <w:pStyle w:val="BodyText"/>
+        <w:spacing w:before="96" w:after="160" w:line="249" w:lineRule="auto"/>
         <w:ind w:left="0" w:right="-1"/>
         <w:rPr>
           <w:rFonts w:eastAsiaTheme="minorEastAsia"/>
@@ -16522,6 +16056,7 @@
           <w:szCs w:val="24"/>
           <w:lang w:val="en-US"/>
         </w:rPr>
+        <w:lastRenderedPageBreak/>
         <w:t>Referencias</w:t>
       </w:r>
       <w:proofErr w:type="spellEnd"/>
@@ -16537,6 +16072,7 @@
           <w:docPart w:val="DefaultPlaceholder_-1854013440"/>
         </w:placeholder>
       </w:sdtPr>
+      <w:sdtEndPr/>
       <w:sdtContent>
         <w:p>
           <w:pPr>
@@ -16586,16 +16122,7 @@
               <w:shd w:val="clear" w:color="auto" w:fill="FFFFFF"/>
               <w:lang w:val="en-US"/>
             </w:rPr>
-            <w:t xml:space="preserve"> F, See KC. Managing COVID-19 </w:t>
-          </w:r>
-          <w:r>
-            <w:rPr>
-              <w:color w:val="212121"/>
-              <w:shd w:val="clear" w:color="auto" w:fill="FFFFFF"/>
-              <w:lang w:val="en-US"/>
-            </w:rPr>
-            <w:lastRenderedPageBreak/>
-            <w:t xml:space="preserve">in resource-limited settings: critical care considerations. </w:t>
+            <w:t xml:space="preserve"> F, See KC. Managing COVID-19 in resource-limited settings: critical care considerations. </w:t>
           </w:r>
           <w:proofErr w:type="spellStart"/>
           <w:r>
@@ -17610,6 +17137,7 @@
               <w:rFonts w:eastAsia="Times New Roman"/>
               <w:lang w:val="en-US"/>
             </w:rPr>
+            <w:lastRenderedPageBreak/>
             <w:t>11.</w:t>
           </w:r>
           <w:r>
@@ -17677,16 +17205,7 @@
               <w:shd w:val="clear" w:color="auto" w:fill="FFFFFF"/>
               <w:lang w:val="en-US"/>
             </w:rPr>
-            <w:t>: 10.1186/s12916-020-01726-</w:t>
-          </w:r>
-          <w:r>
-            <w:rPr>
-              <w:color w:val="212121"/>
-              <w:shd w:val="clear" w:color="auto" w:fill="FFFFFF"/>
-              <w:lang w:val="en-US"/>
-            </w:rPr>
-            <w:lastRenderedPageBreak/>
-            <w:t xml:space="preserve">3. </w:t>
+            <w:t xml:space="preserve">: 10.1186/s12916-020-01726-3. </w:t>
           </w:r>
         </w:p>
         <w:p>
@@ -18025,20 +17544,18 @@
             <w:divId w:val="589512637"/>
             <w:rPr>
               <w:rFonts w:eastAsia="Times New Roman"/>
-              <w:lang w:val="fr-FR"/>
+              <w:lang w:val="en-US"/>
             </w:rPr>
           </w:pPr>
           <w:r>
             <w:rPr>
               <w:rFonts w:eastAsia="Times New Roman"/>
-              <w:lang w:val="en-US"/>
             </w:rPr>
             <w:t>16.</w:t>
           </w:r>
           <w:r>
             <w:rPr>
               <w:rFonts w:eastAsia="Times New Roman"/>
-              <w:lang w:val="en-US"/>
             </w:rPr>
             <w:tab/>
           </w:r>
@@ -18046,15 +17563,45 @@
             <w:rPr>
               <w:color w:val="212121"/>
               <w:shd w:val="clear" w:color="auto" w:fill="FFFFFF"/>
-              <w:lang w:val="en-US"/>
-            </w:rPr>
-            <w:t>Han WH, Lee JH, Chun JY, Choi YJ, Kim Y, Han M</w:t>
-          </w:r>
-          <w:r>
-            <w:rPr>
-              <w:color w:val="212121"/>
-              <w:shd w:val="clear" w:color="auto" w:fill="FFFFFF"/>
-              <w:lang w:val="en-US"/>
+            </w:rPr>
+            <w:t xml:space="preserve">Han WH, Lee JH, </w:t>
+          </w:r>
+          <w:proofErr w:type="spellStart"/>
+          <w:r>
+            <w:rPr>
+              <w:color w:val="212121"/>
+              <w:shd w:val="clear" w:color="auto" w:fill="FFFFFF"/>
+            </w:rPr>
+            <w:t>Chun</w:t>
+          </w:r>
+          <w:proofErr w:type="spellEnd"/>
+          <w:r>
+            <w:rPr>
+              <w:color w:val="212121"/>
+              <w:shd w:val="clear" w:color="auto" w:fill="FFFFFF"/>
+            </w:rPr>
+            <w:t xml:space="preserve"> JY, </w:t>
+          </w:r>
+          <w:proofErr w:type="spellStart"/>
+          <w:r>
+            <w:rPr>
+              <w:color w:val="212121"/>
+              <w:shd w:val="clear" w:color="auto" w:fill="FFFFFF"/>
+            </w:rPr>
+            <w:t>Choi</w:t>
+          </w:r>
+          <w:proofErr w:type="spellEnd"/>
+          <w:r>
+            <w:rPr>
+              <w:color w:val="212121"/>
+              <w:shd w:val="clear" w:color="auto" w:fill="FFFFFF"/>
+            </w:rPr>
+            <w:t xml:space="preserve"> YJ, Kim Y, Han M</w:t>
+          </w:r>
+          <w:r>
+            <w:rPr>
+              <w:color w:val="212121"/>
+              <w:shd w:val="clear" w:color="auto" w:fill="FFFFFF"/>
             </w:rPr>
             <w:t xml:space="preserve"> et al</w:t>
           </w:r>
@@ -18062,7 +17609,6 @@
             <w:rPr>
               <w:color w:val="212121"/>
               <w:shd w:val="clear" w:color="auto" w:fill="FFFFFF"/>
-              <w:lang w:val="en-US"/>
             </w:rPr>
             <w:t xml:space="preserve">. </w:t>
           </w:r>
@@ -18078,73 +17624,27 @@
             <w:rPr>
               <w:color w:val="212121"/>
               <w:shd w:val="clear" w:color="auto" w:fill="FFFFFF"/>
-              <w:lang w:val="fr-FR"/>
-            </w:rPr>
-            <w:t xml:space="preserve">Acute </w:t>
+              <w:lang w:val="en-US"/>
+            </w:rPr>
+            <w:t xml:space="preserve">Acute Crit Care. 2023 Feb;38(1):41-48. </w:t>
           </w:r>
           <w:proofErr w:type="spellStart"/>
           <w:r>
             <w:rPr>
               <w:color w:val="212121"/>
               <w:shd w:val="clear" w:color="auto" w:fill="FFFFFF"/>
-              <w:lang w:val="fr-FR"/>
-            </w:rPr>
-            <w:t>Crit</w:t>
+              <w:lang w:val="en-US"/>
+            </w:rPr>
+            <w:t>doi</w:t>
           </w:r>
           <w:proofErr w:type="spellEnd"/>
           <w:r>
             <w:rPr>
               <w:color w:val="212121"/>
               <w:shd w:val="clear" w:color="auto" w:fill="FFFFFF"/>
-              <w:lang w:val="fr-FR"/>
-            </w:rPr>
-            <w:t xml:space="preserve"> Care. 2023 </w:t>
-          </w:r>
-          <w:proofErr w:type="gramStart"/>
-          <w:r>
-            <w:rPr>
-              <w:color w:val="212121"/>
-              <w:shd w:val="clear" w:color="auto" w:fill="FFFFFF"/>
-              <w:lang w:val="fr-FR"/>
-            </w:rPr>
-            <w:t>Feb;</w:t>
-          </w:r>
-          <w:proofErr w:type="gramEnd"/>
-          <w:r>
-            <w:rPr>
-              <w:color w:val="212121"/>
-              <w:shd w:val="clear" w:color="auto" w:fill="FFFFFF"/>
-              <w:lang w:val="fr-FR"/>
-            </w:rPr>
-            <w:t xml:space="preserve">38(1):41-48. </w:t>
-          </w:r>
-          <w:proofErr w:type="spellStart"/>
-          <w:proofErr w:type="gramStart"/>
-          <w:r>
-            <w:rPr>
-              <w:color w:val="212121"/>
-              <w:shd w:val="clear" w:color="auto" w:fill="FFFFFF"/>
-              <w:lang w:val="fr-FR"/>
-            </w:rPr>
-            <w:t>doi</w:t>
-          </w:r>
-          <w:proofErr w:type="spellEnd"/>
-          <w:r>
-            <w:rPr>
-              <w:color w:val="212121"/>
-              <w:shd w:val="clear" w:color="auto" w:fill="FFFFFF"/>
-              <w:lang w:val="fr-FR"/>
-            </w:rPr>
-            <w:t>:</w:t>
-          </w:r>
-          <w:proofErr w:type="gramEnd"/>
-          <w:r>
-            <w:rPr>
-              <w:color w:val="212121"/>
-              <w:shd w:val="clear" w:color="auto" w:fill="FFFFFF"/>
-              <w:lang w:val="fr-FR"/>
-            </w:rPr>
-            <w:t xml:space="preserve"> 10.4266/acc.2022.01235. </w:t>
+              <w:lang w:val="en-US"/>
+            </w:rPr>
+            <w:t xml:space="preserve">: 10.4266/acc.2022.01235. </w:t>
           </w:r>
         </w:p>
         <w:p>
@@ -18160,31 +17660,41 @@
           <w:r>
             <w:rPr>
               <w:rFonts w:eastAsia="Times New Roman"/>
-              <w:lang w:val="fr-FR"/>
+              <w:lang w:val="en-US"/>
             </w:rPr>
             <w:t>17.</w:t>
           </w:r>
           <w:r>
             <w:rPr>
               <w:rFonts w:eastAsia="Times New Roman"/>
-              <w:lang w:val="fr-FR"/>
+              <w:lang w:val="en-US"/>
             </w:rPr>
             <w:tab/>
           </w:r>
-          <w:r>
-            <w:rPr>
-              <w:color w:val="212121"/>
-              <w:shd w:val="clear" w:color="auto" w:fill="FFFFFF"/>
-              <w:lang w:val="fr-FR"/>
-            </w:rPr>
-            <w:t xml:space="preserve">Zampieri FG, </w:t>
-          </w:r>
           <w:proofErr w:type="spellStart"/>
           <w:r>
             <w:rPr>
               <w:color w:val="212121"/>
               <w:shd w:val="clear" w:color="auto" w:fill="FFFFFF"/>
-              <w:lang w:val="fr-FR"/>
+              <w:lang w:val="en-US"/>
+            </w:rPr>
+            <w:t>Zampieri</w:t>
+          </w:r>
+          <w:proofErr w:type="spellEnd"/>
+          <w:r>
+            <w:rPr>
+              <w:color w:val="212121"/>
+              <w:shd w:val="clear" w:color="auto" w:fill="FFFFFF"/>
+              <w:lang w:val="en-US"/>
+            </w:rPr>
+            <w:t xml:space="preserve"> FG, </w:t>
+          </w:r>
+          <w:proofErr w:type="spellStart"/>
+          <w:r>
+            <w:rPr>
+              <w:color w:val="212121"/>
+              <w:shd w:val="clear" w:color="auto" w:fill="FFFFFF"/>
+              <w:lang w:val="en-US"/>
             </w:rPr>
             <w:t>Ladeira</w:t>
           </w:r>
@@ -18193,7 +17703,7 @@
             <w:rPr>
               <w:color w:val="212121"/>
               <w:shd w:val="clear" w:color="auto" w:fill="FFFFFF"/>
-              <w:lang w:val="fr-FR"/>
+              <w:lang w:val="en-US"/>
             </w:rPr>
             <w:t xml:space="preserve"> JP, Park M, </w:t>
           </w:r>
@@ -18202,7 +17712,7 @@
             <w:rPr>
               <w:color w:val="212121"/>
               <w:shd w:val="clear" w:color="auto" w:fill="FFFFFF"/>
-              <w:lang w:val="fr-FR"/>
+              <w:lang w:val="en-US"/>
             </w:rPr>
             <w:t>Haib</w:t>
           </w:r>
@@ -18211,51 +17721,15 @@
             <w:rPr>
               <w:color w:val="212121"/>
               <w:shd w:val="clear" w:color="auto" w:fill="FFFFFF"/>
-              <w:lang w:val="fr-FR"/>
-            </w:rPr>
-            <w:t xml:space="preserve"> D, </w:t>
-          </w:r>
-          <w:proofErr w:type="spellStart"/>
-          <w:r>
-            <w:rPr>
-              <w:color w:val="212121"/>
-              <w:shd w:val="clear" w:color="auto" w:fill="FFFFFF"/>
-              <w:lang w:val="fr-FR"/>
-            </w:rPr>
-            <w:t>Pastore</w:t>
-          </w:r>
-          <w:proofErr w:type="spellEnd"/>
-          <w:r>
-            <w:rPr>
-              <w:color w:val="212121"/>
-              <w:shd w:val="clear" w:color="auto" w:fill="FFFFFF"/>
-              <w:lang w:val="fr-FR"/>
-            </w:rPr>
-            <w:t xml:space="preserve"> CL, </w:t>
-          </w:r>
-          <w:proofErr w:type="spellStart"/>
-          <w:r>
-            <w:rPr>
-              <w:color w:val="212121"/>
-              <w:shd w:val="clear" w:color="auto" w:fill="FFFFFF"/>
-              <w:lang w:val="fr-FR"/>
-            </w:rPr>
-            <w:t>Santoro</w:t>
-          </w:r>
-          <w:proofErr w:type="spellEnd"/>
-          <w:r>
-            <w:rPr>
-              <w:color w:val="212121"/>
-              <w:shd w:val="clear" w:color="auto" w:fill="FFFFFF"/>
-              <w:lang w:val="fr-FR"/>
-            </w:rPr>
-            <w:t xml:space="preserve"> CM</w:t>
-          </w:r>
-          <w:r>
-            <w:rPr>
-              <w:color w:val="212121"/>
-              <w:shd w:val="clear" w:color="auto" w:fill="FFFFFF"/>
-              <w:lang w:val="fr-FR"/>
+              <w:lang w:val="en-US"/>
+            </w:rPr>
+            <w:t xml:space="preserve"> D, Pastore CL, Santoro CM</w:t>
+          </w:r>
+          <w:r>
+            <w:rPr>
+              <w:color w:val="212121"/>
+              <w:shd w:val="clear" w:color="auto" w:fill="FFFFFF"/>
+              <w:lang w:val="en-US"/>
             </w:rPr>
             <w:t xml:space="preserve"> et al</w:t>
           </w:r>
@@ -18263,7 +17737,7 @@
             <w:rPr>
               <w:color w:val="212121"/>
               <w:shd w:val="clear" w:color="auto" w:fill="FFFFFF"/>
-              <w:lang w:val="fr-FR"/>
+              <w:lang w:val="en-US"/>
             </w:rPr>
             <w:t xml:space="preserve">. </w:t>
           </w:r>
@@ -18823,7 +18297,16 @@
               <w:shd w:val="clear" w:color="auto" w:fill="FFFFFF"/>
               <w:lang w:val="en-US"/>
             </w:rPr>
-            <w:t xml:space="preserve">Armstrong RA, Kane AD, Cook TM. Outcomes from intensive care in patients with COVID-19: a systematic review and meta-analysis of observational studies. </w:t>
+            <w:t xml:space="preserve">Armstrong RA, Kane AD, Cook TM. Outcomes from intensive care in patients </w:t>
+          </w:r>
+          <w:r>
+            <w:rPr>
+              <w:color w:val="212121"/>
+              <w:shd w:val="clear" w:color="auto" w:fill="FFFFFF"/>
+              <w:lang w:val="en-US"/>
+            </w:rPr>
+            <w:lastRenderedPageBreak/>
+            <w:t xml:space="preserve">with COVID-19: a systematic review and meta-analysis of observational studies. </w:t>
           </w:r>
           <w:proofErr w:type="spellStart"/>
           <w:r>
@@ -18877,7 +18360,6 @@
               <w:rFonts w:eastAsia="Times New Roman"/>
               <w:lang w:val="en-US"/>
             </w:rPr>
-            <w:lastRenderedPageBreak/>
             <w:t>25.</w:t>
           </w:r>
           <w:r>
@@ -20141,7 +19623,16 @@
               <w:shd w:val="clear" w:color="auto" w:fill="FFFFFF"/>
               <w:lang w:val="en-US"/>
             </w:rPr>
-            <w:t xml:space="preserve"> A, Al Malik S. A prospective study of prolonged stay in the intensive care unit: predictors and impact on resource utilization. Int J Qual Health Care. 2002 Oct;14(5):403-10. </w:t>
+            <w:t xml:space="preserve"> A, Al Malik S. A prospective study of prolonged stay in the intensive care unit: predictors and impact on </w:t>
+          </w:r>
+          <w:r>
+            <w:rPr>
+              <w:color w:val="212121"/>
+              <w:shd w:val="clear" w:color="auto" w:fill="FFFFFF"/>
+              <w:lang w:val="en-US"/>
+            </w:rPr>
+            <w:lastRenderedPageBreak/>
+            <w:t xml:space="preserve">resource utilization. Int J Qual Health Care. 2002 Oct;14(5):403-10. </w:t>
           </w:r>
           <w:proofErr w:type="spellStart"/>
           <w:r>
@@ -20189,7 +19680,6 @@
               <w:rFonts w:eastAsia="Times New Roman"/>
               <w:lang w:val="en-US"/>
             </w:rPr>
-            <w:lastRenderedPageBreak/>
             <w:t> </w:t>
           </w:r>
         </w:p>
@@ -20557,6 +20047,11 @@
         <w:docPartUnique/>
       </w:docPartObj>
     </w:sdtPr>
+    <w:sdtEndPr>
+      <w:rPr>
+        <w:rStyle w:val="PageNumber"/>
+      </w:rPr>
+    </w:sdtEndPr>
     <w:sdtContent>
       <w:p>
         <w:pPr>
@@ -20689,6 +20184,11 @@
         <w:docPartUnique/>
       </w:docPartObj>
     </w:sdtPr>
+    <w:sdtEndPr>
+      <w:rPr>
+        <w:rStyle w:val="PageNumber"/>
+      </w:rPr>
+    </w:sdtEndPr>
     <w:sdtContent>
       <w:p>
         <w:pPr>
@@ -23806,14 +23306,14 @@
     <w:charset w:val="00"/>
     <w:family w:val="roman"/>
     <w:pitch w:val="variable"/>
-    <w:sig w:usb0="20002A87" w:usb1="80000000" w:usb2="00000008" w:usb3="00000000" w:csb0="000001FF" w:csb1="00000000"/>
+    <w:sig w:usb0="E0002EFF" w:usb1="C000785B" w:usb2="00000009" w:usb3="00000000" w:csb0="000001FF" w:csb1="00000000"/>
   </w:font>
   <w:font w:name="Calibri">
     <w:panose1 w:val="020F0502020204030204"/>
     <w:charset w:val="00"/>
     <w:family w:val="swiss"/>
     <w:pitch w:val="variable"/>
-    <w:sig w:usb0="A00002EF" w:usb1="4000207B" w:usb2="00000000" w:usb3="00000000" w:csb0="0000009F" w:csb1="00000000"/>
+    <w:sig w:usb0="E0002AFF" w:usb1="C000247B" w:usb2="00000009" w:usb3="00000000" w:csb0="000001FF" w:csb1="00000000"/>
   </w:font>
   <w:font w:name="Calibri Light">
     <w:panose1 w:val="020F0302020204030204"/>
@@ -23857,6 +23357,7 @@
   <w:rsids>
     <w:rsidRoot w:val="00CF72CB"/>
     <w:rsid w:val="0015770D"/>
+    <w:rsid w:val="003E6076"/>
     <w:rsid w:val="006D7CD2"/>
     <w:rsid w:val="008F1073"/>
     <w:rsid w:val="00BF3C39"/>

</xml_diff>